<commit_message>
feat: Enhance client registration and reporting features; add address autocomplete, TCP rules management, and update privacy policy contact
</commit_message>
<xml_diff>
--- a/public/policies/privacy-policy.docx
+++ b/public/policies/privacy-policy.docx
@@ -118,7 +118,15 @@
         <w:t xml:space="preserve">) respects your right to privacy and is committed to protecting the personal information of our clients, website visitors, and stakeholders in </w:t>
       </w:r>
       <w:r>
-        <w:t>accordance with the Privacy Act 1988 (Cth), the Australian Privacy Principles (APPs), and other relevant legislation including the Payment Times Reporting Amendment Act 2024.</w:t>
+        <w:t>accordance with the Privacy Act 1988 (</w:t>
+      </w:r>
+      <w:proofErr w:type="spellStart"/>
+      <w:r>
+        <w:t>Cth</w:t>
+      </w:r>
+      <w:proofErr w:type="spellEnd"/>
+      <w:r>
+        <w:t>), the Australian Privacy Principles (APPs), and other relevant legislation including the Payment Times Reporting Amendment Act 2024.</w:t>
       </w:r>
     </w:p>
     <w:p>
@@ -134,8 +142,11 @@
         <w:jc w:val="both"/>
       </w:pPr>
       <w:r>
+        <w:rPr>
+          <w:noProof/>
+        </w:rPr>
         <w:pict w14:anchorId="2E935426">
-          <v:rect id="_x0000_i1025" style="width:0;height:1.5pt" o:hralign="center" o:hrstd="t" o:hr="t" fillcolor="#a0a0a0" stroked="f"/>
+          <v:rect id="_x0000_i1035" alt="" style="width:451.3pt;height:.05pt;mso-width-percent:0;mso-height-percent:0;mso-width-percent:0;mso-height-percent:0" o:hralign="center" o:hrstd="t" o:hr="t" fillcolor="#a0a0a0" stroked="f"/>
         </w:pict>
       </w:r>
     </w:p>
@@ -254,8 +265,11 @@
         <w:jc w:val="both"/>
       </w:pPr>
       <w:r>
+        <w:rPr>
+          <w:noProof/>
+        </w:rPr>
         <w:pict w14:anchorId="7BE5AFC2">
-          <v:rect id="_x0000_i1026" style="width:0;height:1.5pt" o:hralign="center" o:hrstd="t" o:hr="t" fillcolor="#a0a0a0" stroked="f"/>
+          <v:rect id="_x0000_i1034" alt="" style="width:451.3pt;height:.05pt;mso-width-percent:0;mso-height-percent:0;mso-width-percent:0;mso-height-percent:0" o:hralign="center" o:hrstd="t" o:hr="t" fillcolor="#a0a0a0" stroked="f"/>
         </w:pict>
       </w:r>
     </w:p>
@@ -336,8 +350,11 @@
         <w:jc w:val="both"/>
       </w:pPr>
       <w:r>
+        <w:rPr>
+          <w:noProof/>
+        </w:rPr>
         <w:pict w14:anchorId="6CD7D6C9">
-          <v:rect id="_x0000_i1027" style="width:0;height:1.5pt" o:hralign="center" o:hrstd="t" o:hr="t" fillcolor="#a0a0a0" stroked="f"/>
+          <v:rect id="_x0000_i1033" alt="" style="width:451.3pt;height:.05pt;mso-width-percent:0;mso-height-percent:0;mso-width-percent:0;mso-height-percent:0" o:hralign="center" o:hrstd="t" o:hr="t" fillcolor="#a0a0a0" stroked="f"/>
         </w:pict>
       </w:r>
     </w:p>
@@ -431,8 +448,11 @@
         <w:jc w:val="both"/>
       </w:pPr>
       <w:r>
+        <w:rPr>
+          <w:noProof/>
+        </w:rPr>
         <w:pict w14:anchorId="37C627CE">
-          <v:rect id="_x0000_i1028" style="width:0;height:1.5pt" o:hralign="center" o:hrstd="t" o:hr="t" fillcolor="#a0a0a0" stroked="f"/>
+          <v:rect id="_x0000_i1032" alt="" style="width:451.3pt;height:.05pt;mso-width-percent:0;mso-height-percent:0;mso-width-percent:0;mso-height-percent:0" o:hralign="center" o:hrstd="t" o:hr="t" fillcolor="#a0a0a0" stroked="f"/>
         </w:pict>
       </w:r>
     </w:p>
@@ -509,8 +529,11 @@
         <w:jc w:val="both"/>
       </w:pPr>
       <w:r>
+        <w:rPr>
+          <w:noProof/>
+        </w:rPr>
         <w:pict w14:anchorId="02BC1145">
-          <v:rect id="_x0000_i1029" style="width:0;height:1.5pt" o:hralign="center" o:hrstd="t" o:hr="t" fillcolor="#a0a0a0" stroked="f"/>
+          <v:rect id="_x0000_i1031" alt="" style="width:451.3pt;height:.05pt;mso-width-percent:0;mso-height-percent:0;mso-width-percent:0;mso-height-percent:0" o:hralign="center" o:hrstd="t" o:hr="t" fillcolor="#a0a0a0" stroked="f"/>
         </w:pict>
       </w:r>
     </w:p>
@@ -591,7 +614,10 @@
         <w:t xml:space="preserve">us at </w:t>
       </w:r>
       <w:r>
-        <w:t>privacy@monochrome-compliance.com</w:t>
+        <w:t>contact</w:t>
+      </w:r>
+      <w:r>
+        <w:t>@monochrome-compliance.com</w:t>
       </w:r>
       <w:r>
         <w:t>. Upon such request, Monochrome Compliance will confirm data deletion within 30 days, unless data retention is required under legislation</w:t>
@@ -605,8 +631,11 @@
         <w:jc w:val="both"/>
       </w:pPr>
       <w:r>
+        <w:rPr>
+          <w:noProof/>
+        </w:rPr>
         <w:pict w14:anchorId="445019E6">
-          <v:rect id="_x0000_i1030" style="width:0;height:1.5pt" o:hralign="center" o:hrstd="t" o:hr="t" fillcolor="#a0a0a0" stroked="f"/>
+          <v:rect id="_x0000_i1030" alt="" style="width:451.3pt;height:.05pt;mso-width-percent:0;mso-height-percent:0;mso-width-percent:0;mso-height-percent:0" o:hralign="center" o:hrstd="t" o:hr="t" fillcolor="#a0a0a0" stroked="f"/>
         </w:pict>
       </w:r>
     </w:p>
@@ -739,8 +768,11 @@
         <w:jc w:val="both"/>
       </w:pPr>
       <w:r>
+        <w:rPr>
+          <w:noProof/>
+        </w:rPr>
         <w:pict w14:anchorId="04779956">
-          <v:rect id="_x0000_i1031" style="width:0;height:1.5pt" o:hralign="center" o:hrstd="t" o:hr="t" fillcolor="#a0a0a0" stroked="f"/>
+          <v:rect id="_x0000_i1029" alt="" style="width:451.3pt;height:.05pt;mso-width-percent:0;mso-height-percent:0;mso-width-percent:0;mso-height-percent:0" o:hralign="center" o:hrstd="t" o:hr="t" fillcolor="#a0a0a0" stroked="f"/>
         </w:pict>
       </w:r>
     </w:p>
@@ -773,7 +805,10 @@
         <w:t xml:space="preserve"> </w:t>
       </w:r>
       <w:r>
-        <w:t>privacy@monochrome-compliance.com</w:t>
+        <w:t>contact</w:t>
+      </w:r>
+      <w:r>
+        <w:t>@monochrome-compliance.com</w:t>
       </w:r>
     </w:p>
     <w:p>
@@ -789,8 +824,11 @@
         <w:jc w:val="both"/>
       </w:pPr>
       <w:r>
+        <w:rPr>
+          <w:noProof/>
+        </w:rPr>
         <w:pict w14:anchorId="38462344">
-          <v:rect id="_x0000_i1032" style="width:0;height:1.5pt" o:hralign="center" o:hrstd="t" o:hr="t" fillcolor="#a0a0a0" stroked="f"/>
+          <v:rect id="_x0000_i1028" alt="" style="width:451.3pt;height:.05pt;mso-width-percent:0;mso-height-percent:0;mso-width-percent:0;mso-height-percent:0" o:hralign="center" o:hrstd="t" o:hr="t" fillcolor="#a0a0a0" stroked="f"/>
         </w:pict>
       </w:r>
     </w:p>
@@ -823,8 +861,11 @@
         <w:jc w:val="both"/>
       </w:pPr>
       <w:r>
+        <w:rPr>
+          <w:noProof/>
+        </w:rPr>
         <w:pict w14:anchorId="44FA37B2">
-          <v:rect id="_x0000_i1033" style="width:0;height:1.5pt" o:hralign="center" o:hrstd="t" o:hr="t" fillcolor="#a0a0a0" stroked="f"/>
+          <v:rect id="_x0000_i1027" alt="" style="width:451.3pt;height:.05pt;mso-width-percent:0;mso-height-percent:0;mso-width-percent:0;mso-height-percent:0" o:hralign="center" o:hrstd="t" o:hr="t" fillcolor="#a0a0a0" stroked="f"/>
         </w:pict>
       </w:r>
     </w:p>
@@ -870,19 +911,7 @@
           <w:rPr>
             <w:rStyle w:val="Hyperlink"/>
           </w:rPr>
-          <w:t>https://www.oai</w:t>
-        </w:r>
-        <w:r>
-          <w:rPr>
-            <w:rStyle w:val="Hyperlink"/>
-          </w:rPr>
-          <w:t>c</w:t>
-        </w:r>
-        <w:r>
-          <w:rPr>
-            <w:rStyle w:val="Hyperlink"/>
-          </w:rPr>
-          <w:t>.gov.au</w:t>
+          <w:t>https://www.oaic.gov.au</w:t>
         </w:r>
       </w:hyperlink>
     </w:p>
@@ -891,8 +920,11 @@
         <w:jc w:val="both"/>
       </w:pPr>
       <w:r>
+        <w:rPr>
+          <w:noProof/>
+        </w:rPr>
         <w:pict w14:anchorId="2A2A2226">
-          <v:rect id="_x0000_i1037" style="width:0;height:1.5pt" o:hralign="center" o:hrstd="t" o:hr="t" fillcolor="#a0a0a0" stroked="f"/>
+          <v:rect id="_x0000_i1026" alt="" style="width:451.3pt;height:.05pt;mso-width-percent:0;mso-height-percent:0;mso-width-percent:0;mso-height-percent:0" o:hralign="center" o:hrstd="t" o:hr="t" fillcolor="#a0a0a0" stroked="f"/>
         </w:pict>
       </w:r>
     </w:p>
@@ -925,8 +957,11 @@
         <w:jc w:val="both"/>
       </w:pPr>
       <w:r>
+        <w:rPr>
+          <w:noProof/>
+        </w:rPr>
         <w:pict w14:anchorId="11A06006">
-          <v:rect id="_x0000_i1051" style="width:0;height:1.5pt" o:hralign="center" o:hrstd="t" o:hr="t" fillcolor="#a0a0a0" stroked="f"/>
+          <v:rect id="_x0000_i1025" alt="" style="width:451.3pt;height:.05pt;mso-width-percent:0;mso-height-percent:0;mso-width-percent:0;mso-height-percent:0" o:hralign="center" o:hrstd="t" o:hr="t" fillcolor="#a0a0a0" stroked="f"/>
         </w:pict>
       </w:r>
     </w:p>
@@ -1212,7 +1247,7 @@
               <v:stroke joinstyle="miter"/>
               <v:path gradientshapeok="t" o:connecttype="rect"/>
             </v:shapetype>
-            <v:shape id="Text Box 2" o:spid="_x0000_s1026" type="#_x0000_t202" style="position:absolute;left:0;text-align:left;margin-left:278.25pt;margin-top:-6.15pt;width:32.25pt;height:24.75pt;z-index:251661312;visibility:visible;mso-wrap-style:square;mso-width-percent:0;mso-height-percent:0;mso-wrap-distance-left:9pt;mso-wrap-distance-top:3.6pt;mso-wrap-distance-right:9pt;mso-wrap-distance-bottom:3.6pt;mso-position-horizontal:absolute;mso-position-horizontal-relative:text;mso-position-vertical:absolute;mso-position-vertical-relative:text;mso-width-percent:0;mso-height-percent:0;mso-width-relative:margin;mso-height-relative:margin;v-text-anchor:middle" o:gfxdata="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" fillcolor="#7f7f7f [1612]" stroked="f" strokeweight=".5pt">
+            <v:shape id="Text Box 2" o:spid="_x0000_s1026" type="#_x0000_t202" style="position:absolute;left:0;text-align:left;margin-left:278.25pt;margin-top:-6.15pt;width:32.25pt;height:24.75pt;z-index:251661312;visibility:visible;mso-wrap-style:square;mso-width-percent:0;mso-height-percent:0;mso-wrap-distance-left:9pt;mso-wrap-distance-top:3.6pt;mso-wrap-distance-right:9pt;mso-wrap-distance-bottom:3.6pt;mso-position-horizontal:absolute;mso-position-horizontal-relative:text;mso-position-vertical:absolute;mso-position-vertical-relative:text;mso-width-percent:0;mso-height-percent:0;mso-width-relative:margin;mso-height-relative:margin;v-text-anchor:middle" o:gfxdata="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" fillcolor="#7f7f7f [1612]" stroked="f" strokeweight=".5pt">
               <v:shadow on="t" color="black" opacity="19660f" offset=".552mm,.73253mm"/>
               <v:textbox>
                 <w:txbxContent>
@@ -3132,6 +3167,7 @@
   <w:style w:type="character" w:default="1" w:styleId="DefaultParagraphFont">
     <w:name w:val="Default Paragraph Font"/>
     <w:uiPriority w:val="1"/>
+    <w:semiHidden/>
     <w:unhideWhenUsed/>
   </w:style>
   <w:style w:type="table" w:default="1" w:styleId="TableNormal">

</xml_diff>